<commit_message>
Bootstrap added, products page maket done
</commit_message>
<xml_diff>
--- a/note/PDP_Report.docx
+++ b/note/PDP_Report.docx
@@ -2645,6 +2645,7 @@
         </w:rPr>
         <w:t xml:space="preserve">Примером облачного решения является система автоматизации розничной торговли </w:t>
       </w:r>
+      <w:proofErr w:type="spellStart"/>
       <w:r>
         <w:rPr>
           <w:i/>
@@ -2654,6 +2655,7 @@
         </w:rPr>
         <w:t>CloudShop</w:t>
       </w:r>
+      <w:proofErr w:type="spellEnd"/>
       <w:r>
         <w:rPr>
           <w:shd w:val="clear" w:color="auto" w:fill="FFFFFF"/>
@@ -2672,6 +2674,7 @@
         </w:rPr>
         <w:t xml:space="preserve">Страница системы </w:t>
       </w:r>
+      <w:proofErr w:type="spellStart"/>
       <w:r>
         <w:rPr>
           <w:i/>
@@ -2681,6 +2684,7 @@
         </w:rPr>
         <w:t>CloudShop</w:t>
       </w:r>
+      <w:proofErr w:type="spellEnd"/>
       <w:r>
         <w:rPr>
           <w:shd w:val="clear" w:color="auto" w:fill="FFFFFF"/>
@@ -2792,6 +2796,7 @@
         </w:rPr>
         <w:t xml:space="preserve">Рисунок 1.6 – Страница системы </w:t>
       </w:r>
+      <w:proofErr w:type="spellStart"/>
       <w:r>
         <w:rPr>
           <w:i/>
@@ -2801,6 +2806,7 @@
         </w:rPr>
         <w:t>CloudShop</w:t>
       </w:r>
+      <w:proofErr w:type="spellEnd"/>
     </w:p>
     <w:p>
       <w:pPr>
@@ -4414,6 +4420,8 @@
       <w:bookmarkStart w:id="35" w:name="_Toc38127542"/>
       <w:bookmarkStart w:id="36" w:name="_Toc38279141"/>
       <w:bookmarkStart w:id="37" w:name="_Toc38279441"/>
+      <w:proofErr w:type="spellStart"/>
+      <w:proofErr w:type="gramStart"/>
       <w:r>
         <w:rPr>
           <w:lang w:val="en-US"/>
@@ -4424,6 +4432,8 @@
       <w:bookmarkEnd w:id="35"/>
       <w:bookmarkEnd w:id="36"/>
       <w:bookmarkEnd w:id="37"/>
+      <w:proofErr w:type="spellEnd"/>
+      <w:proofErr w:type="gramEnd"/>
     </w:p>
     <w:p>
       <w:pPr>
@@ -4471,9 +4481,6 @@
         <w:t xml:space="preserve"> [6</w:t>
       </w:r>
       <w:r>
-        <w:rPr>
-          <w:lang w:val="en-US"/>
-        </w:rPr>
         <w:t>]</w:t>
       </w:r>
       <w:r>
@@ -4526,6 +4533,7 @@
         </w:rPr>
         <w:t xml:space="preserve">Преимущества системы </w:t>
       </w:r>
+      <w:proofErr w:type="spellStart"/>
       <w:r>
         <w:rPr>
           <w:rFonts w:ascii="Times New Roman" w:hAnsi="Times New Roman"/>
@@ -4537,6 +4545,7 @@
         </w:rPr>
         <w:t>RS.ShelfSpace</w:t>
       </w:r>
+      <w:proofErr w:type="spellEnd"/>
       <w:r>
         <w:rPr>
           <w:rFonts w:ascii="Times New Roman" w:hAnsi="Times New Roman"/>
@@ -4949,6 +4958,7 @@
         </w:rPr>
         <w:t>.</w:t>
       </w:r>
+      <w:proofErr w:type="spellStart"/>
       <w:r>
         <w:rPr>
           <w:i/>
@@ -4957,6 +4967,7 @@
         </w:rPr>
         <w:t>ShelfSpace</w:t>
       </w:r>
+      <w:proofErr w:type="spellEnd"/>
     </w:p>
     <w:p>
       <w:pPr>
@@ -4993,6 +5004,7 @@
       <w:bookmarkStart w:id="39" w:name="_Toc38127543"/>
       <w:bookmarkStart w:id="40" w:name="_Toc38279142"/>
       <w:bookmarkStart w:id="41" w:name="_Toc38279442"/>
+      <w:proofErr w:type="spellStart"/>
       <w:r>
         <w:rPr>
           <w:lang w:val="en-US"/>
@@ -5003,6 +5015,7 @@
       <w:bookmarkEnd w:id="39"/>
       <w:bookmarkEnd w:id="40"/>
       <w:bookmarkEnd w:id="41"/>
+      <w:proofErr w:type="spellEnd"/>
     </w:p>
     <w:p>
       <w:pPr>
@@ -5039,6 +5052,7 @@
         </w:rPr>
         <w:t xml:space="preserve"> </w:t>
       </w:r>
+      <w:proofErr w:type="spellStart"/>
       <w:r>
         <w:rPr>
           <w:bCs/>
@@ -5048,6 +5062,7 @@
         </w:rPr>
         <w:t>PlanoManager</w:t>
       </w:r>
+      <w:proofErr w:type="spellEnd"/>
       <w:r>
         <w:rPr>
           <w:bCs/>
@@ -5066,6 +5081,7 @@
         </w:rPr>
         <w:t xml:space="preserve"> </w:t>
       </w:r>
+      <w:proofErr w:type="spellStart"/>
       <w:r>
         <w:rPr>
           <w:bCs/>
@@ -5075,6 +5091,7 @@
         </w:rPr>
         <w:t>PlanoManager</w:t>
       </w:r>
+      <w:proofErr w:type="spellEnd"/>
       <w:r>
         <w:rPr>
           <w:bCs/>
@@ -5104,6 +5121,7 @@
         <w:lastRenderedPageBreak/>
         <w:t xml:space="preserve">Данный инструмент поддерживает не так много функций, как предыдущие системы, однако он делает себя максимально эффективным в сфере планограмм. Кроме того, </w:t>
       </w:r>
+      <w:proofErr w:type="spellStart"/>
       <w:r>
         <w:rPr>
           <w:bCs/>
@@ -5113,6 +5131,7 @@
         </w:rPr>
         <w:t>PlanoManager</w:t>
       </w:r>
+      <w:proofErr w:type="spellEnd"/>
       <w:r>
         <w:rPr>
           <w:bCs/>
@@ -5125,6 +5144,7 @@
         </w:rPr>
         <w:t xml:space="preserve">не предоставляет расширенной автоматизации на основе анализа продаж. Стартовая страница сайта инструмента </w:t>
       </w:r>
+      <w:proofErr w:type="spellStart"/>
       <w:r>
         <w:rPr>
           <w:bCs/>
@@ -5134,6 +5154,7 @@
         </w:rPr>
         <w:t>PlanoManager</w:t>
       </w:r>
+      <w:proofErr w:type="spellEnd"/>
       <w:r>
         <w:rPr>
           <w:bCs/>
@@ -5277,6 +5298,7 @@
         </w:rPr>
         <w:t xml:space="preserve">Стартовая страница сайта инструмента </w:t>
       </w:r>
+      <w:proofErr w:type="spellStart"/>
       <w:r>
         <w:rPr>
           <w:rFonts w:ascii="Times New Roman" w:hAnsi="Times New Roman"/>
@@ -5288,6 +5310,7 @@
         </w:rPr>
         <w:t>PlanoManager</w:t>
       </w:r>
+      <w:proofErr w:type="spellEnd"/>
     </w:p>
     <w:p>
       <w:pPr>
@@ -5762,6 +5785,7 @@
     <w:p>
       <w:pPr>
         <w:spacing w:after="0"/>
+        <w:ind w:firstLine="709"/>
         <w:jc w:val="both"/>
         <w:rPr>
           <w:rFonts w:ascii="Times New Roman" w:hAnsi="Times New Roman"/>
@@ -6438,16 +6462,7 @@
           <w:szCs w:val="28"/>
           <w:lang w:bidi="en-US"/>
         </w:rPr>
-        <w:t>Батин, Н. В. Дипломное проектирование. Методическое пособие / Н. В. Батин, А. А. Навроцкий – Минск : БГУИР, 2018. – 65 с.</w:t>
-      </w:r>
-      <w:r>
-        <w:rPr>
-          <w:rFonts w:ascii="Times New Roman" w:eastAsia="Times New Roman" w:hAnsi="Times New Roman" w:cs="Times New Roman"/>
-          <w:sz w:val="28"/>
-          <w:szCs w:val="28"/>
-          <w:lang w:bidi="en-US"/>
-        </w:rPr>
-        <w:t xml:space="preserve"> </w:t>
+        <w:t xml:space="preserve">Батин, Н. В. Дипломное проектирование. Методическое пособие / Н. В. Батин, А. А. Навроцкий – Минск : БГУИР, 2018. – 65 с. </w:t>
       </w:r>
     </w:p>
     <w:p>
@@ -7522,16 +7537,7 @@
           <w:sz w:val="28"/>
           <w:szCs w:val="28"/>
         </w:rPr>
-        <w:t xml:space="preserve">Расчет </w:t>
-      </w:r>
-      <w:r>
-        <w:rPr>
-          <w:rFonts w:ascii="Times New Roman" w:eastAsia="Times New Roman" w:hAnsi="Times New Roman" w:cs="Times New Roman"/>
-          <w:noProof/>
-          <w:sz w:val="28"/>
-          <w:szCs w:val="28"/>
-        </w:rPr>
-        <w:t>показателей экономической эффективности разработки и использования автоматизированной системы для организации-</w:t>
+        <w:t>Расчет показателей экономической эффективности разработки и использования автоматизированной системы для организации-</w:t>
       </w:r>
       <w:r>
         <w:rPr>
@@ -7816,7 +7822,16 @@
             <w:sz w:val="28"/>
             <w:szCs w:val="28"/>
           </w:rPr>
-          <w:t>10</w:t>
+          <w:t>1</w:t>
+        </w:r>
+        <w:r>
+          <w:rPr>
+            <w:rFonts w:ascii="Times New Roman" w:hAnsi="Times New Roman" w:cs="Times New Roman"/>
+            <w:noProof/>
+            <w:sz w:val="28"/>
+            <w:szCs w:val="28"/>
+          </w:rPr>
+          <w:t>0</w:t>
         </w:r>
         <w:r>
           <w:rPr>
@@ -10554,7 +10569,7 @@
 </file>
 
 <file path=customXml/itemProps1.xml><?xml version="1.0" encoding="utf-8"?>
-<ds:datastoreItem xmlns:ds="http://schemas.openxmlformats.org/officeDocument/2006/customXml" ds:itemID="{9238E265-3386-4DD8-B32C-EC6C8DB8C3AA}">
+<ds:datastoreItem xmlns:ds="http://schemas.openxmlformats.org/officeDocument/2006/customXml" ds:itemID="{1534AF97-5E2B-4E7E-BC86-1FE6419675CD}">
   <ds:schemaRefs>
     <ds:schemaRef ds:uri="http://schemas.openxmlformats.org/officeDocument/2006/bibliography"/>
   </ds:schemaRefs>

</xml_diff>